<commit_message>
Update the resume attached to the website
</commit_message>
<xml_diff>
--- a/Resume.docx
+++ b/Resume.docx
@@ -475,6 +475,14 @@
           <w:sz w:val="18"/>
           <w:szCs w:val="18"/>
         </w:rPr>
+        <w:t>, Data Structures and Algorithms</w:t>
+      </w:r>
+      <w:r>
+        <w:rPr>
+          <w:rFonts w:ascii="ArialMT" w:hAnsi="ArialMT" w:cs="ArialMT"/>
+          <w:sz w:val="18"/>
+          <w:szCs w:val="18"/>
+        </w:rPr>
         <w:t>, D</w:t>
       </w:r>
       <w:r>
@@ -892,8 +900,6 @@
         </w:rPr>
         <w:t xml:space="preserve"> GIT,</w:t>
       </w:r>
-      <w:bookmarkStart w:id="0" w:name="_GoBack"/>
-      <w:bookmarkEnd w:id="0"/>
       <w:r>
         <w:rPr>
           <w:rFonts w:ascii="ArialMT" w:hAnsi="ArialMT" w:cs="ArialMT"/>
@@ -1095,6 +1101,45 @@
         </w:rPr>
         <w:t>Other: Extensive experience with remote teamwork</w:t>
       </w:r>
+      <w:r>
+        <w:rPr>
+          <w:rFonts w:ascii="ArialMT" w:hAnsi="ArialMT" w:cs="ArialMT"/>
+          <w:sz w:val="18"/>
+          <w:szCs w:val="18"/>
+        </w:rPr>
+        <w:t xml:space="preserve"> Extensive experience with teamwork and team leadership on teams of various sizes, Adept at rapid </w:t>
+      </w:r>
+      <w:proofErr w:type="spellStart"/>
+      <w:r>
+        <w:rPr>
+          <w:rFonts w:ascii="ArialMT" w:hAnsi="ArialMT" w:cs="ArialMT"/>
+          <w:sz w:val="18"/>
+          <w:szCs w:val="18"/>
+        </w:rPr>
+        <w:t>self directed</w:t>
+      </w:r>
+      <w:proofErr w:type="spellEnd"/>
+      <w:r>
+        <w:rPr>
+          <w:rFonts w:ascii="ArialMT" w:hAnsi="ArialMT" w:cs="ArialMT"/>
+          <w:sz w:val="18"/>
+          <w:szCs w:val="18"/>
+        </w:rPr>
+        <w:t xml:space="preserve"> learning of new/necessary concepts/programming languages/tools.</w:t>
+      </w:r>
+    </w:p>
+    <w:p>
+      <w:pPr>
+        <w:autoSpaceDE w:val="0"/>
+        <w:autoSpaceDN w:val="0"/>
+        <w:adjustRightInd w:val="0"/>
+        <w:spacing w:after="0" w:line="240" w:lineRule="auto"/>
+        <w:rPr>
+          <w:rFonts w:ascii="ArialMT" w:hAnsi="ArialMT" w:cs="ArialMT"/>
+          <w:sz w:val="18"/>
+          <w:szCs w:val="18"/>
+        </w:rPr>
+      </w:pPr>
     </w:p>
     <w:p>
       <w:pPr>
@@ -1890,6 +1935,7 @@
                 <w:sz w:val="18"/>
                 <w:szCs w:val="18"/>
               </w:rPr>
+              <w:lastRenderedPageBreak/>
               <w:t>A Computational Introduction to Robotics: Computer Vision Project</w:t>
             </w:r>
           </w:p>
@@ -1963,7 +2009,6 @@
           <w:sz w:val="18"/>
           <w:szCs w:val="18"/>
         </w:rPr>
-        <w:lastRenderedPageBreak/>
         <w:t xml:space="preserve">Used </w:t>
       </w:r>
       <w:proofErr w:type="spellStart"/>
@@ -3772,7 +3817,6 @@
                 <w:sz w:val="18"/>
                 <w:szCs w:val="18"/>
               </w:rPr>
-              <w:lastRenderedPageBreak/>
               <w:t>Design Nature: Play Project</w:t>
             </w:r>
           </w:p>
@@ -3822,16 +3866,14 @@
         </w:rPr>
         <w:t xml:space="preserve">Worked with three colleagues to design and fabricate a bio-inspired play experience for </w:t>
       </w:r>
-      <w:proofErr w:type="spellStart"/>
-      <w:r>
-        <w:rPr>
-          <w:rFonts w:ascii="ArialMT" w:hAnsi="ArialMT" w:cs="ArialMT"/>
-          <w:sz w:val="18"/>
-          <w:szCs w:val="18"/>
-        </w:rPr>
-        <w:t>fourthgraders</w:t>
-      </w:r>
-      <w:proofErr w:type="spellEnd"/>
+      <w:r>
+        <w:rPr>
+          <w:rFonts w:ascii="ArialMT" w:hAnsi="ArialMT" w:cs="ArialMT"/>
+          <w:sz w:val="18"/>
+          <w:szCs w:val="18"/>
+        </w:rPr>
+        <w:t>fourth graders</w:t>
+      </w:r>
     </w:p>
     <w:p>
       <w:pPr>
@@ -4098,18 +4140,14 @@
         </w:rPr>
         <w:t xml:space="preserve">Mentored students on the blacksmithing trade processes of upsetting, drawing out, heat treating, folding </w:t>
       </w:r>
-      <w:proofErr w:type="spellStart"/>
-      <w:proofErr w:type="gramStart"/>
-      <w:r>
-        <w:rPr>
-          <w:rFonts w:ascii="ArialMT" w:hAnsi="ArialMT" w:cs="ArialMT"/>
-          <w:sz w:val="18"/>
-          <w:szCs w:val="18"/>
-        </w:rPr>
-        <w:t>damascus</w:t>
-      </w:r>
-      <w:proofErr w:type="spellEnd"/>
-      <w:proofErr w:type="gramEnd"/>
+      <w:r>
+        <w:rPr>
+          <w:rFonts w:ascii="ArialMT" w:hAnsi="ArialMT" w:cs="ArialMT"/>
+          <w:sz w:val="18"/>
+          <w:szCs w:val="18"/>
+        </w:rPr>
+        <w:t>Damascus steel</w:t>
+      </w:r>
       <w:r>
         <w:rPr>
           <w:rFonts w:ascii="ArialMT" w:hAnsi="ArialMT" w:cs="ArialMT"/>
@@ -4766,19 +4804,6 @@
         </w:rPr>
       </w:pPr>
     </w:p>
-    <w:p>
-      <w:pPr>
-        <w:autoSpaceDE w:val="0"/>
-        <w:autoSpaceDN w:val="0"/>
-        <w:adjustRightInd w:val="0"/>
-        <w:spacing w:after="0" w:line="240" w:lineRule="auto"/>
-        <w:rPr>
-          <w:rFonts w:ascii="ArialMT" w:hAnsi="ArialMT" w:cs="ArialMT"/>
-          <w:sz w:val="18"/>
-          <w:szCs w:val="18"/>
-        </w:rPr>
-      </w:pPr>
-    </w:p>
     <w:tbl>
       <w:tblPr>
         <w:tblStyle w:val="TableGrid"/>
@@ -4847,7 +4872,7 @@
                 <w:sz w:val="18"/>
                 <w:szCs w:val="18"/>
               </w:rPr>
-              <w:t>November 2018</w:t>
+              <w:t>November 2020</w:t>
             </w:r>
           </w:p>
         </w:tc>
@@ -4872,13 +4897,13 @@
             </w:pPr>
             <w:r>
               <w:rPr>
-                <w:rFonts w:ascii="Arial-ItalicMT" w:hAnsi="Arial-ItalicMT" w:cs="Arial-ItalicMT"/>
+                <w:rFonts w:ascii="Arial-BoldMT" w:hAnsi="Arial-BoldMT" w:cs="Arial-BoldMT"/>
+                <w:bCs/>
                 <w:i/>
-                <w:iCs/>
-                <w:sz w:val="18"/>
-                <w:szCs w:val="18"/>
-              </w:rPr>
-              <w:t>Modeling and Simulation of the Physical World: mechanics project</w:t>
+                <w:sz w:val="18"/>
+                <w:szCs w:val="18"/>
+              </w:rPr>
+              <w:t>Data Science: Final Project</w:t>
             </w:r>
           </w:p>
         </w:tc>
@@ -4907,7 +4932,7 @@
         <w:pStyle w:val="ListParagraph"/>
         <w:numPr>
           <w:ilvl w:val="0"/>
-          <w:numId w:val="14"/>
+          <w:numId w:val="10"/>
         </w:numPr>
         <w:autoSpaceDE w:val="0"/>
         <w:autoSpaceDN w:val="0"/>
@@ -4925,7 +4950,23 @@
           <w:sz w:val="18"/>
           <w:szCs w:val="18"/>
         </w:rPr>
-        <w:t>Worked with one colleague to design and simulate a model of a large mass driver.</w:t>
+        <w:t xml:space="preserve">Collaborated remotely with two colleagues to </w:t>
+      </w:r>
+      <w:r>
+        <w:rPr>
+          <w:rFonts w:ascii="ArialMT" w:hAnsi="ArialMT" w:cs="ArialMT"/>
+          <w:sz w:val="18"/>
+          <w:szCs w:val="18"/>
+        </w:rPr>
+        <w:t>analyze</w:t>
+      </w:r>
+      <w:r>
+        <w:rPr>
+          <w:rFonts w:ascii="ArialMT" w:hAnsi="ArialMT" w:cs="ArialMT"/>
+          <w:sz w:val="18"/>
+          <w:szCs w:val="18"/>
+        </w:rPr>
+        <w:t xml:space="preserve"> formula 1 racing data to answer whether the performance of the car or the skill of the driver is more important for race results.</w:t>
       </w:r>
     </w:p>
     <w:p>
@@ -4933,7 +4974,7 @@
         <w:pStyle w:val="ListParagraph"/>
         <w:numPr>
           <w:ilvl w:val="0"/>
-          <w:numId w:val="14"/>
+          <w:numId w:val="10"/>
         </w:numPr>
         <w:autoSpaceDE w:val="0"/>
         <w:autoSpaceDN w:val="0"/>
@@ -4951,7 +4992,33 @@
           <w:sz w:val="18"/>
           <w:szCs w:val="18"/>
         </w:rPr>
-        <w:t>Used python to model the design requirements for a mass driver used to accelerate the earth</w:t>
+        <w:t xml:space="preserve">Used the R programming language to process formula racing data, create predictive models modeling final race position based on driver and car constructor normalized for course, and compare models to determine which aspect is more significant. </w:t>
+      </w:r>
+    </w:p>
+    <w:p>
+      <w:pPr>
+        <w:pStyle w:val="ListParagraph"/>
+        <w:numPr>
+          <w:ilvl w:val="0"/>
+          <w:numId w:val="10"/>
+        </w:numPr>
+        <w:autoSpaceDE w:val="0"/>
+        <w:autoSpaceDN w:val="0"/>
+        <w:adjustRightInd w:val="0"/>
+        <w:spacing w:after="0" w:line="240" w:lineRule="auto"/>
+        <w:rPr>
+          <w:rFonts w:ascii="ArialMT" w:hAnsi="ArialMT" w:cs="ArialMT"/>
+          <w:sz w:val="18"/>
+          <w:szCs w:val="18"/>
+        </w:rPr>
+      </w:pPr>
+      <w:r>
+        <w:rPr>
+          <w:rFonts w:ascii="ArialMT" w:hAnsi="ArialMT" w:cs="ArialMT"/>
+          <w:sz w:val="18"/>
+          <w:szCs w:val="18"/>
+        </w:rPr>
+        <w:t>Used the R programming language to generate compelling visuals to convey the conclusion that the driver and the constructor are of similar importance in determining race results.</w:t>
       </w:r>
     </w:p>
     <w:p>
@@ -5035,7 +5102,7 @@
                 <w:sz w:val="18"/>
                 <w:szCs w:val="18"/>
               </w:rPr>
-              <w:t>October 2018</w:t>
+              <w:t>November 2018</w:t>
             </w:r>
           </w:p>
         </w:tc>
@@ -5066,7 +5133,7 @@
                 <w:sz w:val="18"/>
                 <w:szCs w:val="18"/>
               </w:rPr>
-              <w:t>Modeling and Simulation of the Physical World: thermodynamic project</w:t>
+              <w:t>Modeling and Simulation of the Physical World: mechanics project</w:t>
             </w:r>
           </w:p>
         </w:tc>
@@ -5095,7 +5162,7 @@
         <w:pStyle w:val="ListParagraph"/>
         <w:numPr>
           <w:ilvl w:val="0"/>
-          <w:numId w:val="13"/>
+          <w:numId w:val="14"/>
         </w:numPr>
         <w:autoSpaceDE w:val="0"/>
         <w:autoSpaceDN w:val="0"/>
@@ -5113,7 +5180,7 @@
           <w:sz w:val="18"/>
           <w:szCs w:val="18"/>
         </w:rPr>
-        <w:t>Worked with one colleague to create a simulation of the cooling of a white dwarf star</w:t>
+        <w:t>Worked with one colleague to design and simulate a model of a large mass driver.</w:t>
       </w:r>
     </w:p>
     <w:p>
@@ -5121,7 +5188,7 @@
         <w:pStyle w:val="ListParagraph"/>
         <w:numPr>
           <w:ilvl w:val="0"/>
-          <w:numId w:val="13"/>
+          <w:numId w:val="14"/>
         </w:numPr>
         <w:autoSpaceDE w:val="0"/>
         <w:autoSpaceDN w:val="0"/>
@@ -5139,7 +5206,7 @@
           <w:sz w:val="18"/>
           <w:szCs w:val="18"/>
         </w:rPr>
-        <w:t>Used python to model the thermal properties of a white dwarf star cooling via radiative cooling</w:t>
+        <w:t>Used python to model the design requirements for a mass driver used to accelerate the earth</w:t>
       </w:r>
     </w:p>
     <w:p>
@@ -5223,7 +5290,7 @@
                 <w:sz w:val="18"/>
                 <w:szCs w:val="18"/>
               </w:rPr>
-              <w:t>September 2018</w:t>
+              <w:t>October 2018</w:t>
             </w:r>
           </w:p>
         </w:tc>
@@ -5254,7 +5321,7 @@
                 <w:sz w:val="18"/>
                 <w:szCs w:val="18"/>
               </w:rPr>
-              <w:t>Modeling and Simulation of the Physical World: population project</w:t>
+              <w:t>Modeling and Simulation of the Physical World: thermodynamic project</w:t>
             </w:r>
           </w:p>
         </w:tc>
@@ -5283,7 +5350,7 @@
         <w:pStyle w:val="ListParagraph"/>
         <w:numPr>
           <w:ilvl w:val="0"/>
-          <w:numId w:val="15"/>
+          <w:numId w:val="13"/>
         </w:numPr>
         <w:autoSpaceDE w:val="0"/>
         <w:autoSpaceDN w:val="0"/>
@@ -5301,7 +5368,7 @@
           <w:sz w:val="18"/>
           <w:szCs w:val="18"/>
         </w:rPr>
-        <w:t>Worked with one colleague to design and simulate genetic disorder spread through growing populations</w:t>
+        <w:t>Worked with one colleague to create a simulation of the cooling of a white dwarf star</w:t>
       </w:r>
     </w:p>
     <w:p>
@@ -5309,7 +5376,7 @@
         <w:pStyle w:val="ListParagraph"/>
         <w:numPr>
           <w:ilvl w:val="0"/>
-          <w:numId w:val="15"/>
+          <w:numId w:val="13"/>
         </w:numPr>
         <w:autoSpaceDE w:val="0"/>
         <w:autoSpaceDN w:val="0"/>
@@ -5327,28 +5394,11 @@
           <w:sz w:val="18"/>
           <w:szCs w:val="18"/>
         </w:rPr>
-        <w:t>Used python to model type 1 diabetes transmission in human populations and compare with data to confirm</w:t>
-      </w:r>
-      <w:r>
-        <w:rPr>
-          <w:rFonts w:ascii="ArialMT" w:hAnsi="ArialMT" w:cs="ArialMT"/>
-          <w:sz w:val="18"/>
-          <w:szCs w:val="18"/>
-        </w:rPr>
-        <w:t xml:space="preserve"> </w:t>
-      </w:r>
-      <w:r>
-        <w:rPr>
-          <w:rFonts w:ascii="ArialMT" w:hAnsi="ArialMT" w:cs="ArialMT"/>
-          <w:sz w:val="18"/>
-          <w:szCs w:val="18"/>
-        </w:rPr>
-        <w:t>that type 1 diabetes is not exclusively propagated through genetics</w:t>
-      </w:r>
-    </w:p>
-    <w:p>
-      <w:pPr>
-        <w:pStyle w:val="ListParagraph"/>
+        <w:t>Used python to model the thermal properties of a white dwarf star cooling via radiative cooling</w:t>
+      </w:r>
+    </w:p>
+    <w:p>
+      <w:pPr>
         <w:autoSpaceDE w:val="0"/>
         <w:autoSpaceDN w:val="0"/>
         <w:adjustRightInd w:val="0"/>
@@ -5428,7 +5478,7 @@
                 <w:sz w:val="18"/>
                 <w:szCs w:val="18"/>
               </w:rPr>
-              <w:t>January 2019</w:t>
+              <w:t>September 2018</w:t>
             </w:r>
           </w:p>
         </w:tc>
@@ -5453,13 +5503,13 @@
             </w:pPr>
             <w:r>
               <w:rPr>
-                <w:rFonts w:ascii="Arial-BoldMT" w:hAnsi="Arial-BoldMT" w:cs="Arial-BoldMT"/>
-                <w:bCs/>
+                <w:rFonts w:ascii="Arial-ItalicMT" w:hAnsi="Arial-ItalicMT" w:cs="Arial-ItalicMT"/>
                 <w:i/>
-                <w:sz w:val="18"/>
-                <w:szCs w:val="18"/>
-              </w:rPr>
-              <w:t>Quantitative engineering and analysis: Faces Project</w:t>
+                <w:iCs/>
+                <w:sz w:val="18"/>
+                <w:szCs w:val="18"/>
+              </w:rPr>
+              <w:t>Modeling and Simulation of the Physical World: population project</w:t>
             </w:r>
           </w:p>
         </w:tc>
@@ -5488,7 +5538,7 @@
         <w:pStyle w:val="ListParagraph"/>
         <w:numPr>
           <w:ilvl w:val="0"/>
-          <w:numId w:val="16"/>
+          <w:numId w:val="15"/>
         </w:numPr>
         <w:autoSpaceDE w:val="0"/>
         <w:autoSpaceDN w:val="0"/>
@@ -5506,7 +5556,7 @@
           <w:sz w:val="18"/>
           <w:szCs w:val="18"/>
         </w:rPr>
-        <w:t>Designed and implemented a facial recognition algorithm using principle component analysis and eigenvector decomposition</w:t>
+        <w:t>Worked with one colleague to design and simulate genetic disorder spread through growing populations</w:t>
       </w:r>
     </w:p>
     <w:p>
@@ -5514,7 +5564,7 @@
         <w:pStyle w:val="ListParagraph"/>
         <w:numPr>
           <w:ilvl w:val="0"/>
-          <w:numId w:val="16"/>
+          <w:numId w:val="15"/>
         </w:numPr>
         <w:autoSpaceDE w:val="0"/>
         <w:autoSpaceDN w:val="0"/>
@@ -5532,19 +5582,29 @@
           <w:sz w:val="18"/>
           <w:szCs w:val="18"/>
         </w:rPr>
-        <w:t xml:space="preserve">Designed </w:t>
-      </w:r>
-      <w:r>
-        <w:rPr>
-          <w:rFonts w:ascii="ArialMT" w:hAnsi="ArialMT" w:cs="ArialMT"/>
-          <w:sz w:val="18"/>
-          <w:szCs w:val="18"/>
-        </w:rPr>
-        <w:t>an algorithm to detect whether or not a face was smiling.</w:t>
-      </w:r>
-    </w:p>
-    <w:p>
-      <w:pPr>
+        <w:lastRenderedPageBreak/>
+        <w:t>Used python to model type 1 diabetes transmission in human populations and compare with data to confirm</w:t>
+      </w:r>
+      <w:r>
+        <w:rPr>
+          <w:rFonts w:ascii="ArialMT" w:hAnsi="ArialMT" w:cs="ArialMT"/>
+          <w:sz w:val="18"/>
+          <w:szCs w:val="18"/>
+        </w:rPr>
+        <w:t xml:space="preserve"> </w:t>
+      </w:r>
+      <w:r>
+        <w:rPr>
+          <w:rFonts w:ascii="ArialMT" w:hAnsi="ArialMT" w:cs="ArialMT"/>
+          <w:sz w:val="18"/>
+          <w:szCs w:val="18"/>
+        </w:rPr>
+        <w:t>that type 1 diabetes is not exclusively propagated through genetics</w:t>
+      </w:r>
+    </w:p>
+    <w:p>
+      <w:pPr>
+        <w:pStyle w:val="ListParagraph"/>
         <w:autoSpaceDE w:val="0"/>
         <w:autoSpaceDN w:val="0"/>
         <w:adjustRightInd w:val="0"/>
@@ -5624,7 +5684,7 @@
                 <w:sz w:val="18"/>
                 <w:szCs w:val="18"/>
               </w:rPr>
-              <w:t>September 2020</w:t>
+              <w:t>January 2019</w:t>
             </w:r>
           </w:p>
         </w:tc>
@@ -5655,7 +5715,7 @@
                 <w:sz w:val="18"/>
                 <w:szCs w:val="18"/>
               </w:rPr>
-              <w:t>Quantitative engineering and analysis: Course Assistant</w:t>
+              <w:t>Quantitative engineering and analysis: Faces Project</w:t>
             </w:r>
           </w:p>
         </w:tc>
@@ -5684,7 +5744,7 @@
         <w:pStyle w:val="ListParagraph"/>
         <w:numPr>
           <w:ilvl w:val="0"/>
-          <w:numId w:val="11"/>
+          <w:numId w:val="16"/>
         </w:numPr>
         <w:autoSpaceDE w:val="0"/>
         <w:autoSpaceDN w:val="0"/>
@@ -5702,34 +5762,41 @@
           <w:sz w:val="18"/>
           <w:szCs w:val="18"/>
         </w:rPr>
-        <w:lastRenderedPageBreak/>
-        <w:t>Worked remotely to mentor students in the concepts of MATLAB, differential equations, multivariable calculus, thermodynamics,</w:t>
-      </w:r>
-      <w:r>
-        <w:rPr>
-          <w:rFonts w:ascii="ArialMT" w:hAnsi="ArialMT" w:cs="ArialMT"/>
-          <w:sz w:val="18"/>
-          <w:szCs w:val="18"/>
-        </w:rPr>
-        <w:t xml:space="preserve"> </w:t>
-      </w:r>
-      <w:proofErr w:type="spellStart"/>
-      <w:r>
-        <w:rPr>
-          <w:rFonts w:ascii="ArialMT" w:hAnsi="ArialMT" w:cs="ArialMT"/>
-          <w:sz w:val="18"/>
-          <w:szCs w:val="18"/>
-        </w:rPr>
-        <w:t>fourier</w:t>
-      </w:r>
-      <w:proofErr w:type="spellEnd"/>
-      <w:r>
-        <w:rPr>
-          <w:rFonts w:ascii="ArialMT" w:hAnsi="ArialMT" w:cs="ArialMT"/>
-          <w:sz w:val="18"/>
-          <w:szCs w:val="18"/>
-        </w:rPr>
-        <w:t xml:space="preserve"> transforms, and signal processing</w:t>
+        <w:t>Designed and implemented a facial recognition algorithm using principle component analysis and eigenvector decomposition</w:t>
+      </w:r>
+    </w:p>
+    <w:p>
+      <w:pPr>
+        <w:pStyle w:val="ListParagraph"/>
+        <w:numPr>
+          <w:ilvl w:val="0"/>
+          <w:numId w:val="16"/>
+        </w:numPr>
+        <w:autoSpaceDE w:val="0"/>
+        <w:autoSpaceDN w:val="0"/>
+        <w:adjustRightInd w:val="0"/>
+        <w:spacing w:after="0" w:line="240" w:lineRule="auto"/>
+        <w:rPr>
+          <w:rFonts w:ascii="ArialMT" w:hAnsi="ArialMT" w:cs="ArialMT"/>
+          <w:sz w:val="18"/>
+          <w:szCs w:val="18"/>
+        </w:rPr>
+      </w:pPr>
+      <w:r>
+        <w:rPr>
+          <w:rFonts w:ascii="ArialMT" w:hAnsi="ArialMT" w:cs="ArialMT"/>
+          <w:sz w:val="18"/>
+          <w:szCs w:val="18"/>
+        </w:rPr>
+        <w:t xml:space="preserve">Designed </w:t>
+      </w:r>
+      <w:r>
+        <w:rPr>
+          <w:rFonts w:ascii="ArialMT" w:hAnsi="ArialMT" w:cs="ArialMT"/>
+          <w:sz w:val="18"/>
+          <w:szCs w:val="18"/>
+        </w:rPr>
+        <w:t>an algorithm to detect whether or not a face was smiling.</w:t>
       </w:r>
     </w:p>
     <w:p>
@@ -5813,7 +5880,15 @@
                 <w:sz w:val="18"/>
                 <w:szCs w:val="18"/>
               </w:rPr>
-              <w:t>September 2020</w:t>
+              <w:t>February</w:t>
+            </w:r>
+            <w:r>
+              <w:rPr>
+                <w:rFonts w:ascii="ArialMT" w:hAnsi="ArialMT" w:cs="ArialMT"/>
+                <w:sz w:val="18"/>
+                <w:szCs w:val="18"/>
+              </w:rPr>
+              <w:t xml:space="preserve"> 2019</w:t>
             </w:r>
           </w:p>
         </w:tc>
@@ -5844,17 +5919,7 @@
                 <w:sz w:val="18"/>
                 <w:szCs w:val="18"/>
               </w:rPr>
-              <w:t xml:space="preserve">User experience design: </w:t>
-            </w:r>
-            <w:r>
-              <w:rPr>
-                <w:rFonts w:ascii="Arial-BoldMT" w:hAnsi="Arial-BoldMT" w:cs="Arial-BoldMT"/>
-                <w:bCs/>
-                <w:i/>
-                <w:sz w:val="18"/>
-                <w:szCs w:val="18"/>
-              </w:rPr>
-              <w:t>Online Store Interface Redesign</w:t>
+              <w:t>Quantitative engineering and analysis: Robot Obstacle course Project</w:t>
             </w:r>
           </w:p>
         </w:tc>
@@ -5878,44 +5943,12 @@
         </w:tc>
       </w:tr>
     </w:tbl>
-    <w:p>
-      <w:pPr>
-        <w:autoSpaceDE w:val="0"/>
-        <w:autoSpaceDN w:val="0"/>
-        <w:adjustRightInd w:val="0"/>
-        <w:spacing w:after="0" w:line="240" w:lineRule="auto"/>
-        <w:rPr>
-          <w:rFonts w:ascii="ArialMT" w:hAnsi="ArialMT" w:cs="ArialMT"/>
-          <w:sz w:val="18"/>
-          <w:szCs w:val="18"/>
-        </w:rPr>
-      </w:pPr>
-      <w:hyperlink r:id="rId11" w:history="1">
-        <w:r>
-          <w:rPr>
-            <w:rStyle w:val="Hyperlink"/>
-            <w:rFonts w:ascii="ArialMT" w:hAnsi="ArialMT" w:cs="ArialMT"/>
-            <w:sz w:val="18"/>
-            <w:szCs w:val="18"/>
-          </w:rPr>
-          <w:t>https://tnovak-olin.github.io/GroceryStoreUXDesignProject/</w:t>
-        </w:r>
-      </w:hyperlink>
-      <w:r>
-        <w:rPr>
-          <w:rFonts w:ascii="ArialMT" w:hAnsi="ArialMT" w:cs="ArialMT"/>
-          <w:sz w:val="18"/>
-          <w:szCs w:val="18"/>
-        </w:rPr>
-        <w:t xml:space="preserve"> </w:t>
-      </w:r>
-    </w:p>
     <w:p>
       <w:pPr>
         <w:pStyle w:val="ListParagraph"/>
         <w:numPr>
           <w:ilvl w:val="0"/>
-          <w:numId w:val="11"/>
+          <w:numId w:val="16"/>
         </w:numPr>
         <w:autoSpaceDE w:val="0"/>
         <w:autoSpaceDN w:val="0"/>
@@ -5933,23 +5966,15 @@
           <w:sz w:val="18"/>
           <w:szCs w:val="18"/>
         </w:rPr>
-        <w:t>Collaborated remotely with three colleagues to redesign the u</w:t>
-      </w:r>
-      <w:r>
-        <w:rPr>
-          <w:rFonts w:ascii="ArialMT" w:hAnsi="ArialMT" w:cs="ArialMT"/>
-          <w:sz w:val="18"/>
-          <w:szCs w:val="18"/>
-        </w:rPr>
-        <w:t>s</w:t>
-      </w:r>
-      <w:r>
-        <w:rPr>
-          <w:rFonts w:ascii="ArialMT" w:hAnsi="ArialMT" w:cs="ArialMT"/>
-          <w:sz w:val="18"/>
-          <w:szCs w:val="18"/>
-        </w:rPr>
-        <w:t>er interface and experience for online grocery store shopping.</w:t>
+        <w:t xml:space="preserve">Designed and implemented </w:t>
+      </w:r>
+      <w:r>
+        <w:rPr>
+          <w:rFonts w:ascii="ArialMT" w:hAnsi="ArialMT" w:cs="ArialMT"/>
+          <w:sz w:val="18"/>
+          <w:szCs w:val="18"/>
+        </w:rPr>
+        <w:t>a gradient assent path planning algorithm to navigate a robot through an obstacle course towards a goal.</w:t>
       </w:r>
     </w:p>
     <w:p>
@@ -5957,7 +5982,7 @@
         <w:pStyle w:val="ListParagraph"/>
         <w:numPr>
           <w:ilvl w:val="0"/>
-          <w:numId w:val="11"/>
+          <w:numId w:val="16"/>
         </w:numPr>
         <w:autoSpaceDE w:val="0"/>
         <w:autoSpaceDN w:val="0"/>
@@ -5975,121 +6000,15 @@
           <w:sz w:val="18"/>
           <w:szCs w:val="18"/>
         </w:rPr>
-        <w:t>Remotely Performed User Oriented Design to determine what aspects of traditional experiences needed to be revised</w:t>
-      </w:r>
-    </w:p>
-    <w:p>
-      <w:pPr>
-        <w:pStyle w:val="ListParagraph"/>
-        <w:numPr>
-          <w:ilvl w:val="0"/>
-          <w:numId w:val="11"/>
-        </w:numPr>
-        <w:autoSpaceDE w:val="0"/>
-        <w:autoSpaceDN w:val="0"/>
-        <w:adjustRightInd w:val="0"/>
-        <w:spacing w:after="0" w:line="240" w:lineRule="auto"/>
-        <w:rPr>
-          <w:rFonts w:ascii="ArialMT" w:hAnsi="ArialMT" w:cs="ArialMT"/>
-          <w:sz w:val="18"/>
-          <w:szCs w:val="18"/>
-        </w:rPr>
-      </w:pPr>
-      <w:r>
-        <w:rPr>
-          <w:rFonts w:ascii="ArialMT" w:hAnsi="ArialMT" w:cs="ArialMT"/>
-          <w:sz w:val="18"/>
-          <w:szCs w:val="18"/>
-        </w:rPr>
-        <w:t xml:space="preserve">Performed remote </w:t>
-      </w:r>
-      <w:proofErr w:type="spellStart"/>
-      <w:r>
-        <w:rPr>
-          <w:rFonts w:ascii="ArialMT" w:hAnsi="ArialMT" w:cs="ArialMT"/>
-          <w:sz w:val="18"/>
-          <w:szCs w:val="18"/>
-        </w:rPr>
-        <w:t>codesign</w:t>
-      </w:r>
-      <w:proofErr w:type="spellEnd"/>
-      <w:r>
-        <w:rPr>
-          <w:rFonts w:ascii="ArialMT" w:hAnsi="ArialMT" w:cs="ArialMT"/>
-          <w:sz w:val="18"/>
-          <w:szCs w:val="18"/>
-        </w:rPr>
-        <w:t xml:space="preserve"> sessions to revise prototypes to reflect user’ desires</w:t>
-      </w:r>
-    </w:p>
-    <w:p>
-      <w:pPr>
-        <w:pStyle w:val="ListParagraph"/>
-        <w:numPr>
-          <w:ilvl w:val="0"/>
-          <w:numId w:val="11"/>
-        </w:numPr>
-        <w:autoSpaceDE w:val="0"/>
-        <w:autoSpaceDN w:val="0"/>
-        <w:adjustRightInd w:val="0"/>
-        <w:spacing w:after="0" w:line="240" w:lineRule="auto"/>
-        <w:rPr>
-          <w:rFonts w:ascii="ArialMT" w:hAnsi="ArialMT" w:cs="ArialMT"/>
-          <w:sz w:val="18"/>
-          <w:szCs w:val="18"/>
-        </w:rPr>
-      </w:pPr>
-      <w:r>
-        <w:rPr>
-          <w:rFonts w:ascii="ArialMT" w:hAnsi="ArialMT" w:cs="ArialMT"/>
-          <w:sz w:val="18"/>
-          <w:szCs w:val="18"/>
-        </w:rPr>
-        <w:t>Revised designs using traditional design metrics to refine the user experience</w:t>
-      </w:r>
-    </w:p>
-    <w:p>
-      <w:pPr>
-        <w:pStyle w:val="ListParagraph"/>
-        <w:numPr>
-          <w:ilvl w:val="0"/>
-          <w:numId w:val="11"/>
-        </w:numPr>
-        <w:autoSpaceDE w:val="0"/>
-        <w:autoSpaceDN w:val="0"/>
-        <w:adjustRightInd w:val="0"/>
-        <w:spacing w:after="0" w:line="240" w:lineRule="auto"/>
-        <w:rPr>
-          <w:rFonts w:ascii="ArialMT" w:hAnsi="ArialMT" w:cs="ArialMT"/>
-          <w:sz w:val="18"/>
-          <w:szCs w:val="18"/>
-        </w:rPr>
-      </w:pPr>
-      <w:r>
-        <w:rPr>
-          <w:rFonts w:ascii="ArialMT" w:hAnsi="ArialMT" w:cs="ArialMT"/>
-          <w:sz w:val="18"/>
-          <w:szCs w:val="18"/>
-        </w:rPr>
-        <w:t xml:space="preserve">Used HTML and CSS to design a website to present the project in and display a functional </w:t>
-      </w:r>
-      <w:proofErr w:type="spellStart"/>
-      <w:r>
-        <w:rPr>
-          <w:rFonts w:ascii="ArialMT" w:hAnsi="ArialMT" w:cs="ArialMT"/>
-          <w:sz w:val="18"/>
-          <w:szCs w:val="18"/>
-        </w:rPr>
-        <w:t>figma</w:t>
-      </w:r>
-      <w:proofErr w:type="spellEnd"/>
-      <w:r>
-        <w:rPr>
-          <w:rFonts w:ascii="ArialMT" w:hAnsi="ArialMT" w:cs="ArialMT"/>
-          <w:sz w:val="18"/>
-          <w:szCs w:val="18"/>
-        </w:rPr>
-        <w:t xml:space="preserve"> prototype</w:t>
+        <w:t xml:space="preserve">Designed </w:t>
+      </w:r>
+      <w:r>
+        <w:rPr>
+          <w:rFonts w:ascii="ArialMT" w:hAnsi="ArialMT" w:cs="ArialMT"/>
+          <w:sz w:val="18"/>
+          <w:szCs w:val="18"/>
+        </w:rPr>
+        <w:t>an algorithm to identify obstacles in the robot’s environment by identifying features from a point cloud.</w:t>
       </w:r>
     </w:p>
     <w:p>
@@ -6173,15 +6092,7 @@
                 <w:sz w:val="18"/>
                 <w:szCs w:val="18"/>
               </w:rPr>
-              <w:t>January</w:t>
-            </w:r>
-            <w:r>
-              <w:rPr>
-                <w:rFonts w:ascii="ArialMT" w:hAnsi="ArialMT" w:cs="ArialMT"/>
-                <w:sz w:val="18"/>
-                <w:szCs w:val="18"/>
-              </w:rPr>
-              <w:t xml:space="preserve"> 2020</w:t>
+              <w:t>September 2019</w:t>
             </w:r>
           </w:p>
         </w:tc>
@@ -6212,7 +6123,7 @@
                 <w:sz w:val="18"/>
                 <w:szCs w:val="18"/>
               </w:rPr>
-              <w:t>User Oriented Collaborative Design: User Group Collaborative Design Project</w:t>
+              <w:t>Quantitative engineering and analysis: Passive Solar House Project</w:t>
             </w:r>
           </w:p>
         </w:tc>
@@ -6241,7 +6152,7 @@
         <w:pStyle w:val="ListParagraph"/>
         <w:numPr>
           <w:ilvl w:val="0"/>
-          <w:numId w:val="17"/>
+          <w:numId w:val="16"/>
         </w:numPr>
         <w:autoSpaceDE w:val="0"/>
         <w:autoSpaceDN w:val="0"/>
@@ -6259,7 +6170,7 @@
           <w:sz w:val="18"/>
           <w:szCs w:val="18"/>
         </w:rPr>
-        <w:t xml:space="preserve">Collaborated with three colleagues and the Needham, MA Firefighters to design a robotic companion which could assist with extremely dangerous environments difficult for fire fighters, i.e. building collapses. </w:t>
+        <w:t>Designed a model of the thermodynamic heat transfer of the Olin College Miller Academic Center building based on the solar radiation entering the building over the course of the day.</w:t>
       </w:r>
     </w:p>
     <w:p>
@@ -6267,7 +6178,7 @@
         <w:pStyle w:val="ListParagraph"/>
         <w:numPr>
           <w:ilvl w:val="0"/>
-          <w:numId w:val="17"/>
+          <w:numId w:val="16"/>
         </w:numPr>
         <w:autoSpaceDE w:val="0"/>
         <w:autoSpaceDN w:val="0"/>
@@ -6285,33 +6196,7 @@
           <w:sz w:val="18"/>
           <w:szCs w:val="18"/>
         </w:rPr>
-        <w:t>Performed extensive collaboration</w:t>
-      </w:r>
-      <w:r>
-        <w:rPr>
-          <w:rFonts w:ascii="ArialMT" w:hAnsi="ArialMT" w:cs="ArialMT"/>
-          <w:sz w:val="18"/>
-          <w:szCs w:val="18"/>
-        </w:rPr>
-        <w:t xml:space="preserve"> with users to target the most significant </w:t>
-      </w:r>
-      <w:proofErr w:type="spellStart"/>
-      <w:r>
-        <w:rPr>
-          <w:rFonts w:ascii="ArialMT" w:hAnsi="ArialMT" w:cs="ArialMT"/>
-          <w:sz w:val="18"/>
-          <w:szCs w:val="18"/>
-        </w:rPr>
-        <w:t>painpoints</w:t>
-      </w:r>
-      <w:proofErr w:type="spellEnd"/>
-      <w:r>
-        <w:rPr>
-          <w:rFonts w:ascii="ArialMT" w:hAnsi="ArialMT" w:cs="ArialMT"/>
-          <w:sz w:val="18"/>
-          <w:szCs w:val="18"/>
-        </w:rPr>
-        <w:t>/dangers/challenges of their jobs.</w:t>
+        <w:t>Used the model to simulate possible modifications which could be made to make the building more energy efficient by using the energy of the sun to heat and cool the building.</w:t>
       </w:r>
     </w:p>
     <w:p>
@@ -6319,7 +6204,7 @@
         <w:pStyle w:val="ListParagraph"/>
         <w:numPr>
           <w:ilvl w:val="0"/>
-          <w:numId w:val="17"/>
+          <w:numId w:val="16"/>
         </w:numPr>
         <w:autoSpaceDE w:val="0"/>
         <w:autoSpaceDN w:val="0"/>
@@ -6337,7 +6222,7 @@
           <w:sz w:val="18"/>
           <w:szCs w:val="18"/>
         </w:rPr>
-        <w:t>Worked with users to design a solution which serviced multiple user needs</w:t>
+        <w:t>Tested model predictions with experimental measurements from experiments testing the proposed changes on a section of the building.</w:t>
       </w:r>
     </w:p>
     <w:p>
@@ -6421,6 +6306,812 @@
                 <w:sz w:val="18"/>
                 <w:szCs w:val="18"/>
               </w:rPr>
+              <w:t>September 2020</w:t>
+            </w:r>
+          </w:p>
+        </w:tc>
+      </w:tr>
+      <w:tr>
+        <w:tc>
+          <w:tcPr>
+            <w:tcW w:w="4675" w:type="dxa"/>
+          </w:tcPr>
+          <w:p>
+            <w:pPr>
+              <w:autoSpaceDE w:val="0"/>
+              <w:autoSpaceDN w:val="0"/>
+              <w:adjustRightInd w:val="0"/>
+              <w:rPr>
+                <w:rFonts w:ascii="Arial-BoldMT" w:hAnsi="Arial-BoldMT" w:cs="Arial-BoldMT"/>
+                <w:bCs/>
+                <w:i/>
+                <w:sz w:val="18"/>
+                <w:szCs w:val="18"/>
+              </w:rPr>
+            </w:pPr>
+            <w:r>
+              <w:rPr>
+                <w:rFonts w:ascii="Arial-BoldMT" w:hAnsi="Arial-BoldMT" w:cs="Arial-BoldMT"/>
+                <w:bCs/>
+                <w:i/>
+                <w:sz w:val="18"/>
+                <w:szCs w:val="18"/>
+              </w:rPr>
+              <w:t>Quantitative engineering and analysis: Course Assistant</w:t>
+            </w:r>
+          </w:p>
+        </w:tc>
+        <w:tc>
+          <w:tcPr>
+            <w:tcW w:w="4675" w:type="dxa"/>
+          </w:tcPr>
+          <w:p>
+            <w:pPr>
+              <w:autoSpaceDE w:val="0"/>
+              <w:autoSpaceDN w:val="0"/>
+              <w:adjustRightInd w:val="0"/>
+              <w:jc w:val="right"/>
+              <w:rPr>
+                <w:rFonts w:ascii="ArialMT" w:hAnsi="ArialMT" w:cs="ArialMT"/>
+                <w:sz w:val="18"/>
+                <w:szCs w:val="18"/>
+              </w:rPr>
+            </w:pPr>
+          </w:p>
+        </w:tc>
+      </w:tr>
+    </w:tbl>
+    <w:p>
+      <w:pPr>
+        <w:pStyle w:val="ListParagraph"/>
+        <w:numPr>
+          <w:ilvl w:val="0"/>
+          <w:numId w:val="11"/>
+        </w:numPr>
+        <w:autoSpaceDE w:val="0"/>
+        <w:autoSpaceDN w:val="0"/>
+        <w:adjustRightInd w:val="0"/>
+        <w:spacing w:after="0" w:line="240" w:lineRule="auto"/>
+        <w:rPr>
+          <w:rFonts w:ascii="ArialMT" w:hAnsi="ArialMT" w:cs="ArialMT"/>
+          <w:sz w:val="18"/>
+          <w:szCs w:val="18"/>
+        </w:rPr>
+      </w:pPr>
+      <w:r>
+        <w:rPr>
+          <w:rFonts w:ascii="ArialMT" w:hAnsi="ArialMT" w:cs="ArialMT"/>
+          <w:sz w:val="18"/>
+          <w:szCs w:val="18"/>
+        </w:rPr>
+        <w:t>Worked remotely to mentor students in the concepts of MATLAB, differential equations, multivariable calculus, thermodynamics,</w:t>
+      </w:r>
+      <w:r>
+        <w:rPr>
+          <w:rFonts w:ascii="ArialMT" w:hAnsi="ArialMT" w:cs="ArialMT"/>
+          <w:sz w:val="18"/>
+          <w:szCs w:val="18"/>
+        </w:rPr>
+        <w:t xml:space="preserve"> </w:t>
+      </w:r>
+      <w:proofErr w:type="spellStart"/>
+      <w:r>
+        <w:rPr>
+          <w:rFonts w:ascii="ArialMT" w:hAnsi="ArialMT" w:cs="ArialMT"/>
+          <w:sz w:val="18"/>
+          <w:szCs w:val="18"/>
+        </w:rPr>
+        <w:t>fourier</w:t>
+      </w:r>
+      <w:proofErr w:type="spellEnd"/>
+      <w:r>
+        <w:rPr>
+          <w:rFonts w:ascii="ArialMT" w:hAnsi="ArialMT" w:cs="ArialMT"/>
+          <w:sz w:val="18"/>
+          <w:szCs w:val="18"/>
+        </w:rPr>
+        <w:t xml:space="preserve"> transforms, and signal processing</w:t>
+      </w:r>
+    </w:p>
+    <w:p>
+      <w:pPr>
+        <w:autoSpaceDE w:val="0"/>
+        <w:autoSpaceDN w:val="0"/>
+        <w:adjustRightInd w:val="0"/>
+        <w:spacing w:after="0" w:line="240" w:lineRule="auto"/>
+        <w:rPr>
+          <w:rFonts w:ascii="ArialMT" w:hAnsi="ArialMT" w:cs="ArialMT"/>
+          <w:sz w:val="18"/>
+          <w:szCs w:val="18"/>
+        </w:rPr>
+      </w:pPr>
+    </w:p>
+    <w:tbl>
+      <w:tblPr>
+        <w:tblStyle w:val="TableGrid"/>
+        <w:tblW w:w="0" w:type="auto"/>
+        <w:tblBorders>
+          <w:top w:val="none" w:sz="0" w:space="0" w:color="auto"/>
+          <w:left w:val="none" w:sz="0" w:space="0" w:color="auto"/>
+          <w:bottom w:val="none" w:sz="0" w:space="0" w:color="auto"/>
+          <w:right w:val="none" w:sz="0" w:space="0" w:color="auto"/>
+          <w:insideH w:val="none" w:sz="0" w:space="0" w:color="auto"/>
+          <w:insideV w:val="none" w:sz="0" w:space="0" w:color="auto"/>
+        </w:tblBorders>
+        <w:tblLook w:val="04A0" w:firstRow="1" w:lastRow="0" w:firstColumn="1" w:lastColumn="0" w:noHBand="0" w:noVBand="1"/>
+      </w:tblPr>
+      <w:tblGrid>
+        <w:gridCol w:w="4675"/>
+        <w:gridCol w:w="4675"/>
+      </w:tblGrid>
+      <w:tr>
+        <w:tc>
+          <w:tcPr>
+            <w:tcW w:w="4675" w:type="dxa"/>
+          </w:tcPr>
+          <w:p>
+            <w:pPr>
+              <w:autoSpaceDE w:val="0"/>
+              <w:autoSpaceDN w:val="0"/>
+              <w:adjustRightInd w:val="0"/>
+              <w:rPr>
+                <w:rFonts w:ascii="ArialMT" w:hAnsi="ArialMT" w:cs="ArialMT"/>
+                <w:sz w:val="18"/>
+                <w:szCs w:val="18"/>
+              </w:rPr>
+            </w:pPr>
+            <w:r>
+              <w:rPr>
+                <w:rFonts w:ascii="Arial-BoldMT" w:hAnsi="Arial-BoldMT" w:cs="Arial-BoldMT"/>
+                <w:b/>
+                <w:bCs/>
+                <w:sz w:val="18"/>
+                <w:szCs w:val="18"/>
+              </w:rPr>
+              <w:t>Olin College of Engineering</w:t>
+            </w:r>
+          </w:p>
+        </w:tc>
+        <w:tc>
+          <w:tcPr>
+            <w:tcW w:w="4675" w:type="dxa"/>
+          </w:tcPr>
+          <w:p>
+            <w:pPr>
+              <w:autoSpaceDE w:val="0"/>
+              <w:autoSpaceDN w:val="0"/>
+              <w:adjustRightInd w:val="0"/>
+              <w:jc w:val="right"/>
+              <w:rPr>
+                <w:rFonts w:ascii="ArialMT" w:hAnsi="ArialMT" w:cs="ArialMT"/>
+                <w:sz w:val="18"/>
+                <w:szCs w:val="18"/>
+              </w:rPr>
+            </w:pPr>
+            <w:r>
+              <w:rPr>
+                <w:rFonts w:ascii="ArialMT" w:hAnsi="ArialMT" w:cs="ArialMT"/>
+                <w:sz w:val="18"/>
+                <w:szCs w:val="18"/>
+              </w:rPr>
+              <w:t>September 2020</w:t>
+            </w:r>
+          </w:p>
+        </w:tc>
+      </w:tr>
+      <w:tr>
+        <w:tc>
+          <w:tcPr>
+            <w:tcW w:w="4675" w:type="dxa"/>
+          </w:tcPr>
+          <w:p>
+            <w:pPr>
+              <w:autoSpaceDE w:val="0"/>
+              <w:autoSpaceDN w:val="0"/>
+              <w:adjustRightInd w:val="0"/>
+              <w:rPr>
+                <w:rFonts w:ascii="Arial-BoldMT" w:hAnsi="Arial-BoldMT" w:cs="Arial-BoldMT"/>
+                <w:bCs/>
+                <w:i/>
+                <w:sz w:val="18"/>
+                <w:szCs w:val="18"/>
+              </w:rPr>
+            </w:pPr>
+            <w:r>
+              <w:rPr>
+                <w:rFonts w:ascii="Arial-BoldMT" w:hAnsi="Arial-BoldMT" w:cs="Arial-BoldMT"/>
+                <w:bCs/>
+                <w:i/>
+                <w:sz w:val="18"/>
+                <w:szCs w:val="18"/>
+              </w:rPr>
+              <w:t xml:space="preserve">User experience design: </w:t>
+            </w:r>
+            <w:r>
+              <w:rPr>
+                <w:rFonts w:ascii="Arial-BoldMT" w:hAnsi="Arial-BoldMT" w:cs="Arial-BoldMT"/>
+                <w:bCs/>
+                <w:i/>
+                <w:sz w:val="18"/>
+                <w:szCs w:val="18"/>
+              </w:rPr>
+              <w:t>Online Store Interface Redesign</w:t>
+            </w:r>
+          </w:p>
+        </w:tc>
+        <w:tc>
+          <w:tcPr>
+            <w:tcW w:w="4675" w:type="dxa"/>
+          </w:tcPr>
+          <w:p>
+            <w:pPr>
+              <w:autoSpaceDE w:val="0"/>
+              <w:autoSpaceDN w:val="0"/>
+              <w:adjustRightInd w:val="0"/>
+              <w:jc w:val="right"/>
+              <w:rPr>
+                <w:rFonts w:ascii="ArialMT" w:hAnsi="ArialMT" w:cs="ArialMT"/>
+                <w:sz w:val="18"/>
+                <w:szCs w:val="18"/>
+              </w:rPr>
+            </w:pPr>
+          </w:p>
+        </w:tc>
+      </w:tr>
+    </w:tbl>
+    <w:p>
+      <w:pPr>
+        <w:autoSpaceDE w:val="0"/>
+        <w:autoSpaceDN w:val="0"/>
+        <w:adjustRightInd w:val="0"/>
+        <w:spacing w:after="0" w:line="240" w:lineRule="auto"/>
+        <w:rPr>
+          <w:rFonts w:ascii="ArialMT" w:hAnsi="ArialMT" w:cs="ArialMT"/>
+          <w:sz w:val="18"/>
+          <w:szCs w:val="18"/>
+        </w:rPr>
+      </w:pPr>
+      <w:hyperlink r:id="rId11" w:history="1">
+        <w:r>
+          <w:rPr>
+            <w:rStyle w:val="Hyperlink"/>
+            <w:rFonts w:ascii="ArialMT" w:hAnsi="ArialMT" w:cs="ArialMT"/>
+            <w:sz w:val="18"/>
+            <w:szCs w:val="18"/>
+          </w:rPr>
+          <w:t>https://tnovak-olin.github.io/GroceryStoreUXDesignProject/</w:t>
+        </w:r>
+      </w:hyperlink>
+      <w:r>
+        <w:rPr>
+          <w:rFonts w:ascii="ArialMT" w:hAnsi="ArialMT" w:cs="ArialMT"/>
+          <w:sz w:val="18"/>
+          <w:szCs w:val="18"/>
+        </w:rPr>
+        <w:t xml:space="preserve"> </w:t>
+      </w:r>
+    </w:p>
+    <w:p>
+      <w:pPr>
+        <w:pStyle w:val="ListParagraph"/>
+        <w:numPr>
+          <w:ilvl w:val="0"/>
+          <w:numId w:val="11"/>
+        </w:numPr>
+        <w:autoSpaceDE w:val="0"/>
+        <w:autoSpaceDN w:val="0"/>
+        <w:adjustRightInd w:val="0"/>
+        <w:spacing w:after="0" w:line="240" w:lineRule="auto"/>
+        <w:rPr>
+          <w:rFonts w:ascii="ArialMT" w:hAnsi="ArialMT" w:cs="ArialMT"/>
+          <w:sz w:val="18"/>
+          <w:szCs w:val="18"/>
+        </w:rPr>
+      </w:pPr>
+      <w:r>
+        <w:rPr>
+          <w:rFonts w:ascii="ArialMT" w:hAnsi="ArialMT" w:cs="ArialMT"/>
+          <w:sz w:val="18"/>
+          <w:szCs w:val="18"/>
+        </w:rPr>
+        <w:t>Collaborated remotely with three colleagues to redesign the u</w:t>
+      </w:r>
+      <w:r>
+        <w:rPr>
+          <w:rFonts w:ascii="ArialMT" w:hAnsi="ArialMT" w:cs="ArialMT"/>
+          <w:sz w:val="18"/>
+          <w:szCs w:val="18"/>
+        </w:rPr>
+        <w:t>s</w:t>
+      </w:r>
+      <w:r>
+        <w:rPr>
+          <w:rFonts w:ascii="ArialMT" w:hAnsi="ArialMT" w:cs="ArialMT"/>
+          <w:sz w:val="18"/>
+          <w:szCs w:val="18"/>
+        </w:rPr>
+        <w:t>er interface and experience for online grocery store shopping.</w:t>
+      </w:r>
+    </w:p>
+    <w:p>
+      <w:pPr>
+        <w:pStyle w:val="ListParagraph"/>
+        <w:numPr>
+          <w:ilvl w:val="0"/>
+          <w:numId w:val="11"/>
+        </w:numPr>
+        <w:autoSpaceDE w:val="0"/>
+        <w:autoSpaceDN w:val="0"/>
+        <w:adjustRightInd w:val="0"/>
+        <w:spacing w:after="0" w:line="240" w:lineRule="auto"/>
+        <w:rPr>
+          <w:rFonts w:ascii="ArialMT" w:hAnsi="ArialMT" w:cs="ArialMT"/>
+          <w:sz w:val="18"/>
+          <w:szCs w:val="18"/>
+        </w:rPr>
+      </w:pPr>
+      <w:r>
+        <w:rPr>
+          <w:rFonts w:ascii="ArialMT" w:hAnsi="ArialMT" w:cs="ArialMT"/>
+          <w:sz w:val="18"/>
+          <w:szCs w:val="18"/>
+        </w:rPr>
+        <w:t>Remotely Performed User Oriented Design to determine what aspects of traditional experiences needed to be revised</w:t>
+      </w:r>
+    </w:p>
+    <w:p>
+      <w:pPr>
+        <w:pStyle w:val="ListParagraph"/>
+        <w:numPr>
+          <w:ilvl w:val="0"/>
+          <w:numId w:val="11"/>
+        </w:numPr>
+        <w:autoSpaceDE w:val="0"/>
+        <w:autoSpaceDN w:val="0"/>
+        <w:adjustRightInd w:val="0"/>
+        <w:spacing w:after="0" w:line="240" w:lineRule="auto"/>
+        <w:rPr>
+          <w:rFonts w:ascii="ArialMT" w:hAnsi="ArialMT" w:cs="ArialMT"/>
+          <w:sz w:val="18"/>
+          <w:szCs w:val="18"/>
+        </w:rPr>
+      </w:pPr>
+      <w:r>
+        <w:rPr>
+          <w:rFonts w:ascii="ArialMT" w:hAnsi="ArialMT" w:cs="ArialMT"/>
+          <w:sz w:val="18"/>
+          <w:szCs w:val="18"/>
+        </w:rPr>
+        <w:t xml:space="preserve">Performed remote </w:t>
+      </w:r>
+      <w:proofErr w:type="spellStart"/>
+      <w:r>
+        <w:rPr>
+          <w:rFonts w:ascii="ArialMT" w:hAnsi="ArialMT" w:cs="ArialMT"/>
+          <w:sz w:val="18"/>
+          <w:szCs w:val="18"/>
+        </w:rPr>
+        <w:t>c</w:t>
+      </w:r>
+      <w:bookmarkStart w:id="0" w:name="_GoBack"/>
+      <w:bookmarkEnd w:id="0"/>
+      <w:r>
+        <w:rPr>
+          <w:rFonts w:ascii="ArialMT" w:hAnsi="ArialMT" w:cs="ArialMT"/>
+          <w:sz w:val="18"/>
+          <w:szCs w:val="18"/>
+        </w:rPr>
+        <w:t>odesign</w:t>
+      </w:r>
+      <w:proofErr w:type="spellEnd"/>
+      <w:r>
+        <w:rPr>
+          <w:rFonts w:ascii="ArialMT" w:hAnsi="ArialMT" w:cs="ArialMT"/>
+          <w:sz w:val="18"/>
+          <w:szCs w:val="18"/>
+        </w:rPr>
+        <w:t xml:space="preserve"> sessions to revise prototypes to reflect user’ desires</w:t>
+      </w:r>
+    </w:p>
+    <w:p>
+      <w:pPr>
+        <w:pStyle w:val="ListParagraph"/>
+        <w:numPr>
+          <w:ilvl w:val="0"/>
+          <w:numId w:val="11"/>
+        </w:numPr>
+        <w:autoSpaceDE w:val="0"/>
+        <w:autoSpaceDN w:val="0"/>
+        <w:adjustRightInd w:val="0"/>
+        <w:spacing w:after="0" w:line="240" w:lineRule="auto"/>
+        <w:rPr>
+          <w:rFonts w:ascii="ArialMT" w:hAnsi="ArialMT" w:cs="ArialMT"/>
+          <w:sz w:val="18"/>
+          <w:szCs w:val="18"/>
+        </w:rPr>
+      </w:pPr>
+      <w:r>
+        <w:rPr>
+          <w:rFonts w:ascii="ArialMT" w:hAnsi="ArialMT" w:cs="ArialMT"/>
+          <w:sz w:val="18"/>
+          <w:szCs w:val="18"/>
+        </w:rPr>
+        <w:t>Revised designs using traditional design metrics to refine the user experience</w:t>
+      </w:r>
+    </w:p>
+    <w:p>
+      <w:pPr>
+        <w:pStyle w:val="ListParagraph"/>
+        <w:numPr>
+          <w:ilvl w:val="0"/>
+          <w:numId w:val="11"/>
+        </w:numPr>
+        <w:autoSpaceDE w:val="0"/>
+        <w:autoSpaceDN w:val="0"/>
+        <w:adjustRightInd w:val="0"/>
+        <w:spacing w:after="0" w:line="240" w:lineRule="auto"/>
+        <w:rPr>
+          <w:rFonts w:ascii="ArialMT" w:hAnsi="ArialMT" w:cs="ArialMT"/>
+          <w:sz w:val="18"/>
+          <w:szCs w:val="18"/>
+        </w:rPr>
+      </w:pPr>
+      <w:r>
+        <w:rPr>
+          <w:rFonts w:ascii="ArialMT" w:hAnsi="ArialMT" w:cs="ArialMT"/>
+          <w:sz w:val="18"/>
+          <w:szCs w:val="18"/>
+        </w:rPr>
+        <w:t xml:space="preserve">Used HTML and CSS to design a website to present the project in and display a functional </w:t>
+      </w:r>
+      <w:proofErr w:type="spellStart"/>
+      <w:r>
+        <w:rPr>
+          <w:rFonts w:ascii="ArialMT" w:hAnsi="ArialMT" w:cs="ArialMT"/>
+          <w:sz w:val="18"/>
+          <w:szCs w:val="18"/>
+        </w:rPr>
+        <w:t>figma</w:t>
+      </w:r>
+      <w:proofErr w:type="spellEnd"/>
+      <w:r>
+        <w:rPr>
+          <w:rFonts w:ascii="ArialMT" w:hAnsi="ArialMT" w:cs="ArialMT"/>
+          <w:sz w:val="18"/>
+          <w:szCs w:val="18"/>
+        </w:rPr>
+        <w:t xml:space="preserve"> prototype</w:t>
+      </w:r>
+    </w:p>
+    <w:p>
+      <w:pPr>
+        <w:autoSpaceDE w:val="0"/>
+        <w:autoSpaceDN w:val="0"/>
+        <w:adjustRightInd w:val="0"/>
+        <w:spacing w:after="0" w:line="240" w:lineRule="auto"/>
+        <w:rPr>
+          <w:rFonts w:ascii="ArialMT" w:hAnsi="ArialMT" w:cs="ArialMT"/>
+          <w:sz w:val="18"/>
+          <w:szCs w:val="18"/>
+        </w:rPr>
+      </w:pPr>
+    </w:p>
+    <w:tbl>
+      <w:tblPr>
+        <w:tblStyle w:val="TableGrid"/>
+        <w:tblW w:w="0" w:type="auto"/>
+        <w:tblBorders>
+          <w:top w:val="none" w:sz="0" w:space="0" w:color="auto"/>
+          <w:left w:val="none" w:sz="0" w:space="0" w:color="auto"/>
+          <w:bottom w:val="none" w:sz="0" w:space="0" w:color="auto"/>
+          <w:right w:val="none" w:sz="0" w:space="0" w:color="auto"/>
+          <w:insideH w:val="none" w:sz="0" w:space="0" w:color="auto"/>
+          <w:insideV w:val="none" w:sz="0" w:space="0" w:color="auto"/>
+        </w:tblBorders>
+        <w:tblLook w:val="04A0" w:firstRow="1" w:lastRow="0" w:firstColumn="1" w:lastColumn="0" w:noHBand="0" w:noVBand="1"/>
+      </w:tblPr>
+      <w:tblGrid>
+        <w:gridCol w:w="4675"/>
+        <w:gridCol w:w="4675"/>
+      </w:tblGrid>
+      <w:tr>
+        <w:tc>
+          <w:tcPr>
+            <w:tcW w:w="4675" w:type="dxa"/>
+          </w:tcPr>
+          <w:p>
+            <w:pPr>
+              <w:autoSpaceDE w:val="0"/>
+              <w:autoSpaceDN w:val="0"/>
+              <w:adjustRightInd w:val="0"/>
+              <w:rPr>
+                <w:rFonts w:ascii="ArialMT" w:hAnsi="ArialMT" w:cs="ArialMT"/>
+                <w:sz w:val="18"/>
+                <w:szCs w:val="18"/>
+              </w:rPr>
+            </w:pPr>
+            <w:r>
+              <w:rPr>
+                <w:rFonts w:ascii="Arial-BoldMT" w:hAnsi="Arial-BoldMT" w:cs="Arial-BoldMT"/>
+                <w:b/>
+                <w:bCs/>
+                <w:sz w:val="18"/>
+                <w:szCs w:val="18"/>
+              </w:rPr>
+              <w:t>Olin College of Engineering</w:t>
+            </w:r>
+          </w:p>
+        </w:tc>
+        <w:tc>
+          <w:tcPr>
+            <w:tcW w:w="4675" w:type="dxa"/>
+          </w:tcPr>
+          <w:p>
+            <w:pPr>
+              <w:autoSpaceDE w:val="0"/>
+              <w:autoSpaceDN w:val="0"/>
+              <w:adjustRightInd w:val="0"/>
+              <w:jc w:val="right"/>
+              <w:rPr>
+                <w:rFonts w:ascii="ArialMT" w:hAnsi="ArialMT" w:cs="ArialMT"/>
+                <w:sz w:val="18"/>
+                <w:szCs w:val="18"/>
+              </w:rPr>
+            </w:pPr>
+            <w:r>
+              <w:rPr>
+                <w:rFonts w:ascii="ArialMT" w:hAnsi="ArialMT" w:cs="ArialMT"/>
+                <w:sz w:val="18"/>
+                <w:szCs w:val="18"/>
+              </w:rPr>
+              <w:t>January</w:t>
+            </w:r>
+            <w:r>
+              <w:rPr>
+                <w:rFonts w:ascii="ArialMT" w:hAnsi="ArialMT" w:cs="ArialMT"/>
+                <w:sz w:val="18"/>
+                <w:szCs w:val="18"/>
+              </w:rPr>
+              <w:t xml:space="preserve"> 2020</w:t>
+            </w:r>
+          </w:p>
+        </w:tc>
+      </w:tr>
+      <w:tr>
+        <w:tc>
+          <w:tcPr>
+            <w:tcW w:w="4675" w:type="dxa"/>
+          </w:tcPr>
+          <w:p>
+            <w:pPr>
+              <w:autoSpaceDE w:val="0"/>
+              <w:autoSpaceDN w:val="0"/>
+              <w:adjustRightInd w:val="0"/>
+              <w:rPr>
+                <w:rFonts w:ascii="Arial-BoldMT" w:hAnsi="Arial-BoldMT" w:cs="Arial-BoldMT"/>
+                <w:bCs/>
+                <w:i/>
+                <w:sz w:val="18"/>
+                <w:szCs w:val="18"/>
+              </w:rPr>
+            </w:pPr>
+            <w:r>
+              <w:rPr>
+                <w:rFonts w:ascii="Arial-BoldMT" w:hAnsi="Arial-BoldMT" w:cs="Arial-BoldMT"/>
+                <w:bCs/>
+                <w:i/>
+                <w:sz w:val="18"/>
+                <w:szCs w:val="18"/>
+              </w:rPr>
+              <w:t>User Oriented Collaborative Design: User Group Collaborative Design Project</w:t>
+            </w:r>
+          </w:p>
+        </w:tc>
+        <w:tc>
+          <w:tcPr>
+            <w:tcW w:w="4675" w:type="dxa"/>
+          </w:tcPr>
+          <w:p>
+            <w:pPr>
+              <w:autoSpaceDE w:val="0"/>
+              <w:autoSpaceDN w:val="0"/>
+              <w:adjustRightInd w:val="0"/>
+              <w:jc w:val="right"/>
+              <w:rPr>
+                <w:rFonts w:ascii="ArialMT" w:hAnsi="ArialMT" w:cs="ArialMT"/>
+                <w:sz w:val="18"/>
+                <w:szCs w:val="18"/>
+              </w:rPr>
+            </w:pPr>
+          </w:p>
+        </w:tc>
+      </w:tr>
+    </w:tbl>
+    <w:p>
+      <w:pPr>
+        <w:pStyle w:val="ListParagraph"/>
+        <w:numPr>
+          <w:ilvl w:val="0"/>
+          <w:numId w:val="17"/>
+        </w:numPr>
+        <w:autoSpaceDE w:val="0"/>
+        <w:autoSpaceDN w:val="0"/>
+        <w:adjustRightInd w:val="0"/>
+        <w:spacing w:after="0" w:line="240" w:lineRule="auto"/>
+        <w:rPr>
+          <w:rFonts w:ascii="ArialMT" w:hAnsi="ArialMT" w:cs="ArialMT"/>
+          <w:sz w:val="18"/>
+          <w:szCs w:val="18"/>
+        </w:rPr>
+      </w:pPr>
+      <w:r>
+        <w:rPr>
+          <w:rFonts w:ascii="ArialMT" w:hAnsi="ArialMT" w:cs="ArialMT"/>
+          <w:sz w:val="18"/>
+          <w:szCs w:val="18"/>
+        </w:rPr>
+        <w:t xml:space="preserve">Collaborated with three colleagues and the Needham, MA Firefighters to design a robotic companion which could assist with extremely dangerous environments difficult for fire fighters, i.e. building collapses. </w:t>
+      </w:r>
+    </w:p>
+    <w:p>
+      <w:pPr>
+        <w:pStyle w:val="ListParagraph"/>
+        <w:numPr>
+          <w:ilvl w:val="0"/>
+          <w:numId w:val="17"/>
+        </w:numPr>
+        <w:autoSpaceDE w:val="0"/>
+        <w:autoSpaceDN w:val="0"/>
+        <w:adjustRightInd w:val="0"/>
+        <w:spacing w:after="0" w:line="240" w:lineRule="auto"/>
+        <w:rPr>
+          <w:rFonts w:ascii="ArialMT" w:hAnsi="ArialMT" w:cs="ArialMT"/>
+          <w:sz w:val="18"/>
+          <w:szCs w:val="18"/>
+        </w:rPr>
+      </w:pPr>
+      <w:r>
+        <w:rPr>
+          <w:rFonts w:ascii="ArialMT" w:hAnsi="ArialMT" w:cs="ArialMT"/>
+          <w:sz w:val="18"/>
+          <w:szCs w:val="18"/>
+        </w:rPr>
+        <w:t>Performed extensive collaboration</w:t>
+      </w:r>
+      <w:r>
+        <w:rPr>
+          <w:rFonts w:ascii="ArialMT" w:hAnsi="ArialMT" w:cs="ArialMT"/>
+          <w:sz w:val="18"/>
+          <w:szCs w:val="18"/>
+        </w:rPr>
+        <w:t xml:space="preserve"> with users to target the most significant </w:t>
+      </w:r>
+      <w:proofErr w:type="spellStart"/>
+      <w:r>
+        <w:rPr>
+          <w:rFonts w:ascii="ArialMT" w:hAnsi="ArialMT" w:cs="ArialMT"/>
+          <w:sz w:val="18"/>
+          <w:szCs w:val="18"/>
+        </w:rPr>
+        <w:t>painpoints</w:t>
+      </w:r>
+      <w:proofErr w:type="spellEnd"/>
+      <w:r>
+        <w:rPr>
+          <w:rFonts w:ascii="ArialMT" w:hAnsi="ArialMT" w:cs="ArialMT"/>
+          <w:sz w:val="18"/>
+          <w:szCs w:val="18"/>
+        </w:rPr>
+        <w:t>/dangers/challenges of their jobs.</w:t>
+      </w:r>
+    </w:p>
+    <w:p>
+      <w:pPr>
+        <w:pStyle w:val="ListParagraph"/>
+        <w:numPr>
+          <w:ilvl w:val="0"/>
+          <w:numId w:val="17"/>
+        </w:numPr>
+        <w:autoSpaceDE w:val="0"/>
+        <w:autoSpaceDN w:val="0"/>
+        <w:adjustRightInd w:val="0"/>
+        <w:spacing w:after="0" w:line="240" w:lineRule="auto"/>
+        <w:rPr>
+          <w:rFonts w:ascii="ArialMT" w:hAnsi="ArialMT" w:cs="ArialMT"/>
+          <w:sz w:val="18"/>
+          <w:szCs w:val="18"/>
+        </w:rPr>
+      </w:pPr>
+      <w:r>
+        <w:rPr>
+          <w:rFonts w:ascii="ArialMT" w:hAnsi="ArialMT" w:cs="ArialMT"/>
+          <w:sz w:val="18"/>
+          <w:szCs w:val="18"/>
+        </w:rPr>
+        <w:t>Worked with users to design a solution which serviced multiple user needs</w:t>
+      </w:r>
+    </w:p>
+    <w:p>
+      <w:pPr>
+        <w:autoSpaceDE w:val="0"/>
+        <w:autoSpaceDN w:val="0"/>
+        <w:adjustRightInd w:val="0"/>
+        <w:spacing w:after="0" w:line="240" w:lineRule="auto"/>
+        <w:rPr>
+          <w:rFonts w:ascii="ArialMT" w:hAnsi="ArialMT" w:cs="ArialMT"/>
+          <w:sz w:val="18"/>
+          <w:szCs w:val="18"/>
+        </w:rPr>
+      </w:pPr>
+    </w:p>
+    <w:tbl>
+      <w:tblPr>
+        <w:tblStyle w:val="TableGrid"/>
+        <w:tblW w:w="0" w:type="auto"/>
+        <w:tblBorders>
+          <w:top w:val="none" w:sz="0" w:space="0" w:color="auto"/>
+          <w:left w:val="none" w:sz="0" w:space="0" w:color="auto"/>
+          <w:bottom w:val="none" w:sz="0" w:space="0" w:color="auto"/>
+          <w:right w:val="none" w:sz="0" w:space="0" w:color="auto"/>
+          <w:insideH w:val="none" w:sz="0" w:space="0" w:color="auto"/>
+          <w:insideV w:val="none" w:sz="0" w:space="0" w:color="auto"/>
+        </w:tblBorders>
+        <w:tblLook w:val="04A0" w:firstRow="1" w:lastRow="0" w:firstColumn="1" w:lastColumn="0" w:noHBand="0" w:noVBand="1"/>
+      </w:tblPr>
+      <w:tblGrid>
+        <w:gridCol w:w="4675"/>
+        <w:gridCol w:w="4675"/>
+      </w:tblGrid>
+      <w:tr>
+        <w:tc>
+          <w:tcPr>
+            <w:tcW w:w="4675" w:type="dxa"/>
+          </w:tcPr>
+          <w:p>
+            <w:pPr>
+              <w:autoSpaceDE w:val="0"/>
+              <w:autoSpaceDN w:val="0"/>
+              <w:adjustRightInd w:val="0"/>
+              <w:rPr>
+                <w:rFonts w:ascii="ArialMT" w:hAnsi="ArialMT" w:cs="ArialMT"/>
+                <w:sz w:val="18"/>
+                <w:szCs w:val="18"/>
+              </w:rPr>
+            </w:pPr>
+            <w:r>
+              <w:rPr>
+                <w:rFonts w:ascii="Arial-BoldMT" w:hAnsi="Arial-BoldMT" w:cs="Arial-BoldMT"/>
+                <w:b/>
+                <w:bCs/>
+                <w:sz w:val="18"/>
+                <w:szCs w:val="18"/>
+              </w:rPr>
+              <w:t>Olin College of Engineering</w:t>
+            </w:r>
+          </w:p>
+        </w:tc>
+        <w:tc>
+          <w:tcPr>
+            <w:tcW w:w="4675" w:type="dxa"/>
+          </w:tcPr>
+          <w:p>
+            <w:pPr>
+              <w:autoSpaceDE w:val="0"/>
+              <w:autoSpaceDN w:val="0"/>
+              <w:adjustRightInd w:val="0"/>
+              <w:jc w:val="right"/>
+              <w:rPr>
+                <w:rFonts w:ascii="ArialMT" w:hAnsi="ArialMT" w:cs="ArialMT"/>
+                <w:sz w:val="18"/>
+                <w:szCs w:val="18"/>
+              </w:rPr>
+            </w:pPr>
+            <w:r>
+              <w:rPr>
+                <w:rFonts w:ascii="ArialMT" w:hAnsi="ArialMT" w:cs="ArialMT"/>
+                <w:sz w:val="18"/>
+                <w:szCs w:val="18"/>
+              </w:rPr>
               <w:t>June 2019</w:t>
             </w:r>
           </w:p>
@@ -6585,6 +7276,7 @@
           <w:sz w:val="18"/>
           <w:szCs w:val="18"/>
         </w:rPr>
+        <w:lastRenderedPageBreak/>
         <w:t>Redesigned the user experience and navigation flow to provide proper signifiers and assistance for users of many different ability levels ranging from low vision to completely blind</w:t>
       </w:r>
     </w:p>

</xml_diff>